<commit_message>
Avishek Adhikari CV done
Avishek Adhikari CV done
</commit_message>
<xml_diff>
--- a/Offline/BusinessManagement/Ops/FacultyDetails/Avishek_Adhikari/Avishek_Adhikari_CV.docx
+++ b/Offline/BusinessManagement/Ops/FacultyDetails/Avishek_Adhikari/Avishek_Adhikari_CV.docx
@@ -160,6 +160,53 @@
           <w:rFonts w:ascii="Oxygen" w:hAnsi="Oxygen"/>
         </w:rPr>
         <w:t>iscussions.</w:t>
+      </w:r>
+    </w:p>
+    <w:p>
+      <w:pPr>
+        <w:pStyle w:val="NoSpacing"/>
+      </w:pPr>
+    </w:p>
+    <w:p>
+      <w:pPr>
+        <w:pStyle w:val="NoSpacing"/>
+        <w:rPr>
+          <w:rFonts w:ascii="Oxygen" w:hAnsi="Oxygen"/>
+        </w:rPr>
+      </w:pPr>
+      <w:r>
+        <w:rPr>
+          <w:rFonts w:ascii="Oxygen" w:hAnsi="Oxygen"/>
+        </w:rPr>
+        <w:t xml:space="preserve">DOB: 12.07.1999 </w:t>
+      </w:r>
+    </w:p>
+    <w:p>
+      <w:pPr>
+        <w:pStyle w:val="NoSpacing"/>
+        <w:rPr>
+          <w:rFonts w:ascii="Oxygen" w:hAnsi="Oxygen"/>
+        </w:rPr>
+      </w:pPr>
+      <w:r>
+        <w:rPr>
+          <w:rFonts w:ascii="Oxygen" w:hAnsi="Oxygen"/>
+        </w:rPr>
+        <w:t xml:space="preserve">Gender: Male </w:t>
+      </w:r>
+    </w:p>
+    <w:p>
+      <w:pPr>
+        <w:pStyle w:val="NoSpacing"/>
+        <w:rPr>
+          <w:rFonts w:ascii="Oxygen" w:hAnsi="Oxygen"/>
+        </w:rPr>
+      </w:pPr>
+      <w:r>
+        <w:rPr>
+          <w:rFonts w:ascii="Oxygen" w:hAnsi="Oxygen"/>
+        </w:rPr>
+        <w:t xml:space="preserve">Nationality: Indian </w:t>
       </w:r>
     </w:p>
     <w:p>

</xml_diff>